<commit_message>
CV with redis and kafka.
</commit_message>
<xml_diff>
--- a/src/Resume_CV/CV-Naukri.docx
+++ b/src/Resume_CV/CV-Naukri.docx
@@ -1082,24 +1082,18 @@
               <w:ind w:left="330"/>
               <w:jc w:val="both"/>
               <w:rPr>
-                <w:rFonts w:asciiTheme="majorHAnsi" w:hAnsiTheme="majorHAnsi"/>
-                <w:sz w:val="20"/>
-              </w:rPr>
-            </w:pPr>
-            <w:r>
-              <w:rPr>
-                <w:rFonts w:asciiTheme="majorHAnsi" w:hAnsiTheme="majorHAnsi"/>
-                <w:sz w:val="20"/>
-              </w:rPr>
-              <w:t>Spring</w:t>
-            </w:r>
-            <w:r>
-              <w:rPr>
                 <w:rFonts w:hint="default" w:asciiTheme="majorHAnsi" w:hAnsiTheme="majorHAnsi"/>
                 <w:sz w:val="20"/>
                 <w:lang w:val="en-US"/>
               </w:rPr>
-              <w:t xml:space="preserve"> Boot and module </w:t>
+            </w:pPr>
+            <w:r>
+              <w:rPr>
+                <w:rFonts w:hint="default" w:asciiTheme="majorHAnsi" w:hAnsiTheme="majorHAnsi"/>
+                <w:sz w:val="20"/>
+                <w:lang w:val="en-US"/>
+              </w:rPr>
+              <w:t>Spring Boot and module</w:t>
             </w:r>
           </w:p>
           <w:p>
@@ -1116,31 +1110,18 @@
               <w:ind w:left="330"/>
               <w:jc w:val="both"/>
               <w:rPr>
-                <w:rFonts w:asciiTheme="majorHAnsi" w:hAnsiTheme="majorHAnsi"/>
-                <w:sz w:val="20"/>
-              </w:rPr>
-            </w:pPr>
-            <w:r>
-              <w:rPr>
-                <w:rFonts w:asciiTheme="majorHAnsi" w:hAnsiTheme="majorHAnsi"/>
-                <w:sz w:val="20"/>
-              </w:rPr>
-              <w:t>ReactJS</w:t>
-            </w:r>
-            <w:r>
-              <w:rPr>
                 <w:rFonts w:hint="default" w:asciiTheme="majorHAnsi" w:hAnsiTheme="majorHAnsi"/>
                 <w:sz w:val="20"/>
                 <w:lang w:val="en-US"/>
               </w:rPr>
-              <w:t xml:space="preserve">, </w:t>
-            </w:r>
-            <w:r>
-              <w:rPr>
-                <w:rFonts w:asciiTheme="majorHAnsi" w:hAnsiTheme="majorHAnsi"/>
-                <w:sz w:val="20"/>
-              </w:rPr>
-              <w:t>Redux</w:t>
+            </w:pPr>
+            <w:r>
+              <w:rPr>
+                <w:rFonts w:hint="default" w:asciiTheme="majorHAnsi" w:hAnsiTheme="majorHAnsi"/>
+                <w:sz w:val="20"/>
+                <w:lang w:val="en-US"/>
+              </w:rPr>
+              <w:t xml:space="preserve">Redis, Kafka </w:t>
             </w:r>
           </w:p>
           <w:p>
@@ -1157,17 +1138,18 @@
               <w:ind w:left="330"/>
               <w:jc w:val="both"/>
               <w:rPr>
-                <w:rFonts w:asciiTheme="majorHAnsi" w:hAnsiTheme="majorHAnsi"/>
-                <w:sz w:val="20"/>
-              </w:rPr>
-            </w:pPr>
-            <w:r>
-              <w:rPr>
                 <w:rFonts w:hint="default" w:asciiTheme="majorHAnsi" w:hAnsiTheme="majorHAnsi"/>
                 <w:sz w:val="20"/>
                 <w:lang w:val="en-US"/>
               </w:rPr>
-              <w:t>Next.js, App router</w:t>
+            </w:pPr>
+            <w:r>
+              <w:rPr>
+                <w:rFonts w:hint="default" w:asciiTheme="majorHAnsi" w:hAnsiTheme="majorHAnsi"/>
+                <w:sz w:val="20"/>
+                <w:lang w:val="en-US"/>
+              </w:rPr>
+              <w:t>ReactJS, Redux</w:t>
             </w:r>
           </w:p>
           <w:p>
@@ -1190,11 +1172,54 @@
             </w:pPr>
             <w:r>
               <w:rPr>
-                <w:rFonts w:asciiTheme="majorHAnsi" w:hAnsiTheme="majorHAnsi"/>
-                <w:sz w:val="20"/>
-                <w:lang w:val="en-US"/>
-              </w:rPr>
-              <w:t>Micro-services</w:t>
+                <w:rFonts w:hint="default" w:asciiTheme="majorHAnsi" w:hAnsiTheme="majorHAnsi"/>
+                <w:sz w:val="20"/>
+                <w:lang w:val="en-US"/>
+              </w:rPr>
+              <w:t>Next.js, App router</w:t>
+            </w:r>
+          </w:p>
+          <w:p>
+            <w:pPr>
+              <w:pStyle w:val="14"/>
+              <w:numPr>
+                <w:ilvl w:val="0"/>
+                <w:numId w:val="2"/>
+              </w:numPr>
+              <w:tabs>
+                <w:tab w:val="left" w:pos="10800"/>
+              </w:tabs>
+              <w:spacing w:after="40" w:line="276" w:lineRule="auto"/>
+              <w:ind w:left="330"/>
+              <w:jc w:val="both"/>
+              <w:rPr>
+                <w:rFonts w:asciiTheme="majorHAnsi" w:hAnsiTheme="majorHAnsi"/>
+                <w:sz w:val="20"/>
+              </w:rPr>
+            </w:pPr>
+            <w:r>
+              <w:rPr>
+                <w:rFonts w:asciiTheme="majorHAnsi" w:hAnsiTheme="majorHAnsi"/>
+                <w:sz w:val="20"/>
+                <w:lang w:val="en-US"/>
+              </w:rPr>
+              <w:t>Micro</w:t>
+            </w:r>
+            <w:r>
+              <w:rPr>
+                <w:rFonts w:hint="default" w:asciiTheme="majorHAnsi" w:hAnsiTheme="majorHAnsi"/>
+                <w:sz w:val="20"/>
+                <w:lang w:val="en-US"/>
+              </w:rPr>
+              <w:t>s</w:t>
+            </w:r>
+            <w:r>
+              <w:rPr>
+                <w:rFonts w:asciiTheme="majorHAnsi" w:hAnsiTheme="majorHAnsi"/>
+                <w:sz w:val="20"/>
+                <w:lang w:val="en-US"/>
+              </w:rPr>
+              <w:t>ervices</w:t>
             </w:r>
             <w:r>
               <w:rPr>
@@ -5391,130 +5416,117 @@
             </w:r>
             <w:r>
               <w:rPr>
-                <w:rFonts w:eastAsia="Tahoma" w:asciiTheme="majorHAnsi" w:hAnsiTheme="majorHAnsi" w:cstheme="minorHAnsi"/>
-                <w:color w:val="000000"/>
-                <w:spacing w:val="-8"/>
-                <w:sz w:val="20"/>
-              </w:rPr>
-              <w:t>from Amity University Online | 2023 – 2025 | CGPA: 8</w:t>
-            </w:r>
-            <w:r>
-              <w:rPr>
                 <w:rFonts w:hint="default" w:eastAsia="Tahoma" w:asciiTheme="majorHAnsi" w:hAnsiTheme="majorHAnsi" w:cstheme="minorHAnsi"/>
-                <w:color w:val="000000"/>
-                <w:spacing w:val="-8"/>
-                <w:sz w:val="20"/>
-                <w:lang w:val="en-US"/>
-              </w:rPr>
-              <w:t>.00</w:t>
-            </w:r>
-          </w:p>
-          <w:p>
-            <w:pPr>
-              <w:pStyle w:val="14"/>
-              <w:numPr>
-                <w:ilvl w:val="0"/>
-                <w:numId w:val="5"/>
-              </w:numPr>
-              <w:spacing w:after="0" w:line="240" w:lineRule="auto"/>
-              <w:ind w:left="330" w:right="116"/>
-              <w:jc w:val="both"/>
-              <w:rPr>
-                <w:rFonts w:eastAsia="Tahoma" w:asciiTheme="majorHAnsi" w:hAnsiTheme="majorHAnsi" w:cstheme="minorHAnsi"/>
                 <w:b w:val="0"/>
                 <w:bCs/>
                 <w:i/>
                 <w:iCs/>
                 <w:color w:val="000000"/>
-                <w:spacing w:val="-10"/>
-                <w:sz w:val="18"/>
-                <w:szCs w:val="21"/>
-              </w:rPr>
-            </w:pPr>
-            <w:r>
-              <w:rPr>
-                <w:rFonts w:eastAsia="Tahoma" w:asciiTheme="majorHAnsi" w:hAnsiTheme="majorHAnsi" w:cstheme="minorHAnsi"/>
-                <w:b/>
-                <w:color w:val="000000"/>
-                <w:spacing w:val="-10"/>
-                <w:sz w:val="20"/>
-              </w:rPr>
-              <w:t xml:space="preserve">GNIIT </w:t>
+                <w:spacing w:val="-8"/>
+                <w:sz w:val="20"/>
+                <w:lang w:val="en-US"/>
+              </w:rPr>
+              <w:t>(ML &amp; AI)</w:t>
             </w:r>
             <w:r>
               <w:rPr>
                 <w:rFonts w:hint="default" w:eastAsia="Tahoma" w:asciiTheme="majorHAnsi" w:hAnsiTheme="majorHAnsi" w:cstheme="minorHAnsi"/>
-                <w:b/>
-                <w:color w:val="000000"/>
-                <w:spacing w:val="-10"/>
-                <w:sz w:val="20"/>
-                <w:lang w:val="en-US"/>
-              </w:rPr>
-              <w:t>(</w:t>
-            </w:r>
-            <w:bookmarkStart w:id="0" w:name="_GoBack"/>
+                <w:b w:val="0"/>
+                <w:bCs/>
+                <w:color w:val="000000"/>
+                <w:spacing w:val="-8"/>
+                <w:sz w:val="20"/>
+                <w:lang w:val="en-US"/>
+              </w:rPr>
+              <w:t xml:space="preserve"> </w:t>
+            </w:r>
+            <w:r>
+              <w:rPr>
+                <w:rFonts w:eastAsia="Tahoma" w:asciiTheme="majorHAnsi" w:hAnsiTheme="majorHAnsi" w:cstheme="minorHAnsi"/>
+                <w:color w:val="000000"/>
+                <w:spacing w:val="-8"/>
+                <w:sz w:val="20"/>
+              </w:rPr>
+              <w:t>from Amity University Online</w:t>
+            </w:r>
             <w:r>
               <w:rPr>
                 <w:rFonts w:hint="default" w:eastAsia="Tahoma" w:asciiTheme="majorHAnsi" w:hAnsiTheme="majorHAnsi" w:cstheme="minorHAnsi"/>
-                <w:b/>
-                <w:color w:val="000000"/>
-                <w:spacing w:val="-10"/>
-                <w:sz w:val="20"/>
-                <w:lang w:val="en-US"/>
-              </w:rPr>
-              <w:t>s</w:t>
-            </w:r>
-            <w:bookmarkEnd w:id="0"/>
+                <w:color w:val="000000"/>
+                <w:spacing w:val="-8"/>
+                <w:sz w:val="20"/>
+                <w:lang w:val="en-US"/>
+              </w:rPr>
+              <w:t>, Noida</w:t>
+            </w:r>
+            <w:r>
+              <w:rPr>
+                <w:rFonts w:eastAsia="Tahoma" w:asciiTheme="majorHAnsi" w:hAnsiTheme="majorHAnsi" w:cstheme="minorHAnsi"/>
+                <w:color w:val="000000"/>
+                <w:spacing w:val="-8"/>
+                <w:sz w:val="20"/>
+              </w:rPr>
+              <w:t xml:space="preserve"> </w:t>
+            </w:r>
             <w:r>
               <w:rPr>
                 <w:rFonts w:hint="default" w:eastAsia="Tahoma" w:asciiTheme="majorHAnsi" w:hAnsiTheme="majorHAnsi" w:cstheme="minorHAnsi"/>
-                <w:b/>
-                <w:color w:val="000000"/>
-                <w:spacing w:val="-10"/>
-                <w:sz w:val="20"/>
-                <w:lang w:val="en-US"/>
-              </w:rPr>
-              <w:t xml:space="preserve">pecialization) </w:t>
-            </w:r>
-            <w:r>
-              <w:rPr>
-                <w:rFonts w:eastAsia="Tahoma" w:asciiTheme="majorHAnsi" w:hAnsiTheme="majorHAnsi" w:cstheme="minorHAnsi"/>
-                <w:color w:val="000000"/>
-                <w:spacing w:val="-10"/>
-                <w:sz w:val="20"/>
-              </w:rPr>
-              <w:t xml:space="preserve">from NIIT </w:t>
+                <w:color w:val="000000"/>
+                <w:spacing w:val="-8"/>
+                <w:sz w:val="20"/>
+                <w:lang w:val="en-US"/>
+              </w:rPr>
+              <w:t xml:space="preserve"> </w:t>
+            </w:r>
+            <w:r>
+              <w:rPr>
+                <w:rFonts w:eastAsia="Tahoma" w:asciiTheme="majorHAnsi" w:hAnsiTheme="majorHAnsi" w:cstheme="minorHAnsi"/>
+                <w:color w:val="000000"/>
+                <w:spacing w:val="-8"/>
+                <w:sz w:val="20"/>
+              </w:rPr>
+              <w:t xml:space="preserve"> </w:t>
             </w:r>
             <w:r>
               <w:rPr>
                 <w:rFonts w:hint="default" w:eastAsia="Tahoma" w:asciiTheme="majorHAnsi" w:hAnsiTheme="majorHAnsi" w:cstheme="minorHAnsi"/>
                 <w:color w:val="000000"/>
-                <w:spacing w:val="-10"/>
-                <w:sz w:val="20"/>
-                <w:lang w:val="en-US"/>
-              </w:rPr>
-              <w:t xml:space="preserve">(Regular) </w:t>
-            </w:r>
-            <w:r>
-              <w:rPr>
-                <w:rFonts w:eastAsia="Tahoma" w:asciiTheme="majorHAnsi" w:hAnsiTheme="majorHAnsi" w:cstheme="minorHAnsi"/>
-                <w:color w:val="000000"/>
-                <w:spacing w:val="-10"/>
-                <w:sz w:val="20"/>
-              </w:rPr>
-              <w:t>| 2019 – 2022 | CGPA: 9</w:t>
+                <w:spacing w:val="-8"/>
+                <w:sz w:val="20"/>
+                <w:lang w:val="en-US"/>
+              </w:rPr>
+              <w:t xml:space="preserve">                                         </w:t>
+            </w:r>
+            <w:r>
+              <w:rPr>
+                <w:rFonts w:eastAsia="Tahoma" w:asciiTheme="majorHAnsi" w:hAnsiTheme="majorHAnsi" w:cstheme="minorHAnsi"/>
+                <w:color w:val="000000"/>
+                <w:spacing w:val="-8"/>
+                <w:sz w:val="20"/>
+              </w:rPr>
+              <w:t>2023 – 2025 | CGPA: 8</w:t>
             </w:r>
             <w:r>
               <w:rPr>
                 <w:rFonts w:hint="default" w:eastAsia="Tahoma" w:asciiTheme="majorHAnsi" w:hAnsiTheme="majorHAnsi" w:cstheme="minorHAnsi"/>
                 <w:color w:val="000000"/>
-                <w:spacing w:val="-10"/>
-                <w:sz w:val="20"/>
-                <w:lang w:val="en-US"/>
-              </w:rPr>
-              <w:t xml:space="preserve">.00  </w:t>
-            </w:r>
-            <w:r>
+                <w:spacing w:val="-8"/>
+                <w:sz w:val="20"/>
+                <w:lang w:val="en-US"/>
+              </w:rPr>
+              <w:t>.00</w:t>
+            </w:r>
+          </w:p>
+          <w:p>
+            <w:pPr>
+              <w:pStyle w:val="14"/>
+              <w:numPr>
+                <w:ilvl w:val="0"/>
+                <w:numId w:val="5"/>
+              </w:numPr>
+              <w:spacing w:after="0" w:line="240" w:lineRule="auto"/>
+              <w:ind w:left="330" w:right="116"/>
+              <w:jc w:val="both"/>
               <w:rPr>
                 <w:rFonts w:eastAsia="Tahoma" w:asciiTheme="majorHAnsi" w:hAnsiTheme="majorHAnsi" w:cstheme="minorHAnsi"/>
                 <w:b w:val="0"/>
@@ -5523,10 +5535,134 @@
                 <w:iCs/>
                 <w:color w:val="000000"/>
                 <w:spacing w:val="-10"/>
-                <w:sz w:val="18"/>
-                <w:szCs w:val="21"/>
-              </w:rPr>
-              <w:t>(Cloud and Mobile Software Engineering in Web Development)</w:t>
+                <w:sz w:val="16"/>
+                <w:szCs w:val="20"/>
+              </w:rPr>
+            </w:pPr>
+            <w:r>
+              <w:rPr>
+                <w:rFonts w:eastAsia="Tahoma" w:asciiTheme="majorHAnsi" w:hAnsiTheme="majorHAnsi" w:cstheme="minorHAnsi"/>
+                <w:b/>
+                <w:color w:val="000000"/>
+                <w:spacing w:val="-10"/>
+                <w:sz w:val="20"/>
+              </w:rPr>
+              <w:t>GNIIT</w:t>
+            </w:r>
+            <w:r>
+              <w:rPr>
+                <w:rFonts w:hint="default" w:eastAsia="Tahoma" w:asciiTheme="majorHAnsi" w:hAnsiTheme="majorHAnsi" w:cstheme="minorHAnsi"/>
+                <w:b/>
+                <w:color w:val="000000"/>
+                <w:spacing w:val="-10"/>
+                <w:sz w:val="20"/>
+                <w:lang w:val="en-US"/>
+              </w:rPr>
+              <w:t>,</w:t>
+            </w:r>
+            <w:r>
+              <w:rPr>
+                <w:rFonts w:eastAsia="Tahoma" w:asciiTheme="majorHAnsi" w:hAnsiTheme="majorHAnsi" w:cstheme="minorHAnsi"/>
+                <w:b/>
+                <w:color w:val="000000"/>
+                <w:spacing w:val="-10"/>
+                <w:sz w:val="20"/>
+              </w:rPr>
+              <w:t xml:space="preserve"> </w:t>
+            </w:r>
+            <w:r>
+              <w:rPr>
+                <w:rFonts w:hint="default" w:eastAsia="Tahoma" w:asciiTheme="majorHAnsi" w:hAnsiTheme="majorHAnsi" w:cstheme="minorHAnsi"/>
+                <w:color w:val="000000"/>
+                <w:spacing w:val="-8"/>
+                <w:sz w:val="20"/>
+                <w:lang w:val="en-US"/>
+              </w:rPr>
+              <w:t>S</w:t>
+            </w:r>
+            <w:bookmarkStart w:id="0" w:name="_GoBack"/>
+            <w:bookmarkEnd w:id="0"/>
+            <w:r>
+              <w:rPr>
+                <w:rFonts w:hint="default" w:eastAsia="Tahoma" w:asciiTheme="majorHAnsi" w:hAnsiTheme="majorHAnsi" w:cstheme="minorHAnsi"/>
+                <w:color w:val="000000"/>
+                <w:spacing w:val="-8"/>
+                <w:sz w:val="20"/>
+                <w:lang w:val="en-US"/>
+              </w:rPr>
+              <w:t xml:space="preserve">pecialization </w:t>
+            </w:r>
+            <w:r>
+              <w:rPr>
+                <w:rFonts w:eastAsia="Tahoma" w:asciiTheme="majorHAnsi" w:hAnsiTheme="majorHAnsi" w:cstheme="minorHAnsi"/>
+                <w:color w:val="000000"/>
+                <w:spacing w:val="-8"/>
+                <w:sz w:val="20"/>
+              </w:rPr>
+              <w:t xml:space="preserve">from NIIT </w:t>
+            </w:r>
+            <w:r>
+              <w:rPr>
+                <w:rFonts w:hint="default" w:eastAsia="Tahoma" w:asciiTheme="majorHAnsi" w:hAnsiTheme="majorHAnsi" w:cstheme="minorHAnsi"/>
+                <w:color w:val="000000"/>
+                <w:spacing w:val="-8"/>
+                <w:sz w:val="20"/>
+                <w:lang w:val="en-US"/>
+              </w:rPr>
+              <w:t>(Regular)</w:t>
+            </w:r>
+            <w:r>
+              <w:rPr>
+                <w:rFonts w:hint="default" w:eastAsia="Tahoma" w:asciiTheme="majorHAnsi" w:hAnsiTheme="majorHAnsi" w:cstheme="minorHAnsi"/>
+                <w:color w:val="000000"/>
+                <w:spacing w:val="-10"/>
+                <w:sz w:val="20"/>
+                <w:lang w:val="en-US"/>
+              </w:rPr>
+              <w:t xml:space="preserve"> </w:t>
+            </w:r>
+            <w:r>
+              <w:rPr>
+                <w:rFonts w:eastAsia="Tahoma" w:asciiTheme="majorHAnsi" w:hAnsiTheme="majorHAnsi" w:cstheme="minorHAnsi"/>
+                <w:b w:val="0"/>
+                <w:bCs/>
+                <w:i/>
+                <w:iCs/>
+                <w:color w:val="000000"/>
+                <w:spacing w:val="-10"/>
+                <w:sz w:val="16"/>
+                <w:szCs w:val="20"/>
+              </w:rPr>
+              <w:t>(Software Engineering in Web Development)</w:t>
+            </w:r>
+            <w:r>
+              <w:rPr>
+                <w:rFonts w:hint="default" w:eastAsia="Tahoma" w:asciiTheme="majorHAnsi" w:hAnsiTheme="majorHAnsi" w:cstheme="minorHAnsi"/>
+                <w:color w:val="000000"/>
+                <w:spacing w:val="-10"/>
+                <w:sz w:val="20"/>
+                <w:lang w:val="en-US"/>
+              </w:rPr>
+              <w:t xml:space="preserve">      </w:t>
+            </w:r>
+            <w:r>
+              <w:rPr>
+                <w:rFonts w:eastAsia="Tahoma" w:asciiTheme="majorHAnsi" w:hAnsiTheme="majorHAnsi" w:cstheme="minorHAnsi"/>
+                <w:color w:val="000000"/>
+                <w:spacing w:val="-10"/>
+                <w:sz w:val="20"/>
+              </w:rPr>
+              <w:t>2019 – 2022 | CGPA: 9</w:t>
+            </w:r>
+            <w:r>
+              <w:rPr>
+                <w:rFonts w:hint="default" w:eastAsia="Tahoma" w:asciiTheme="majorHAnsi" w:hAnsiTheme="majorHAnsi" w:cstheme="minorHAnsi"/>
+                <w:color w:val="000000"/>
+                <w:spacing w:val="-10"/>
+                <w:sz w:val="20"/>
+                <w:lang w:val="en-US"/>
+              </w:rPr>
+              <w:t>.00</w:t>
             </w:r>
           </w:p>
           <w:p>
@@ -5573,9 +5709,84 @@
                 <w:spacing w:val="-8"/>
                 <w:sz w:val="20"/>
               </w:rPr>
-              <w:t>from IGNOU (Correspondence) | 2018 – 2021 | CGPA: 6.75</w:t>
-            </w:r>
-          </w:p>
+              <w:t xml:space="preserve">from IGNOU (Correspondence) </w:t>
+            </w:r>
+            <w:r>
+              <w:rPr>
+                <w:rFonts w:hint="default" w:eastAsia="Tahoma" w:asciiTheme="majorHAnsi" w:hAnsiTheme="majorHAnsi" w:cstheme="minorHAnsi"/>
+                <w:color w:val="000000"/>
+                <w:spacing w:val="-8"/>
+                <w:sz w:val="20"/>
+                <w:lang w:val="en-US"/>
+              </w:rPr>
+              <w:t xml:space="preserve"> </w:t>
+            </w:r>
+            <w:r>
+              <w:rPr>
+                <w:rFonts w:eastAsia="Tahoma" w:asciiTheme="majorHAnsi" w:hAnsiTheme="majorHAnsi" w:cstheme="minorHAnsi"/>
+                <w:color w:val="000000"/>
+                <w:spacing w:val="-8"/>
+                <w:sz w:val="20"/>
+              </w:rPr>
+              <w:t xml:space="preserve">  </w:t>
+            </w:r>
+            <w:r>
+              <w:rPr>
+                <w:rFonts w:hint="default" w:eastAsia="Tahoma" w:asciiTheme="majorHAnsi" w:hAnsiTheme="majorHAnsi" w:cstheme="minorHAnsi"/>
+                <w:color w:val="000000"/>
+                <w:spacing w:val="-8"/>
+                <w:sz w:val="20"/>
+                <w:lang w:val="en-US"/>
+              </w:rPr>
+              <w:t xml:space="preserve">                                                                       </w:t>
+            </w:r>
+            <w:r>
+              <w:rPr>
+                <w:rFonts w:eastAsia="Tahoma" w:asciiTheme="majorHAnsi" w:hAnsiTheme="majorHAnsi" w:cstheme="minorHAnsi"/>
+                <w:color w:val="000000"/>
+                <w:spacing w:val="-8"/>
+                <w:sz w:val="20"/>
+              </w:rPr>
+              <w:t>2018 – 2021 |CGPA: 6.75</w:t>
+            </w:r>
+          </w:p>
+          <w:p>
+            <w:pPr>
+              <w:spacing w:after="0" w:line="240" w:lineRule="auto"/>
+              <w:rPr>
+                <w:sz w:val="12"/>
+              </w:rPr>
+            </w:pPr>
+          </w:p>
+        </w:tc>
+      </w:tr>
+      <w:tr>
+        <w:trPr>
+          <w:trHeight w:val="180" w:hRule="atLeast"/>
+        </w:trPr>
+        <w:tc>
+          <w:tcPr>
+            <w:tcW w:w="3505" w:type="dxa"/>
+            <w:shd w:val="clear" w:color="auto" w:fill="E1E0DE"/>
+          </w:tcPr>
+          <w:p>
+            <w:pPr>
+              <w:pStyle w:val="14"/>
+              <w:spacing w:after="0" w:line="240" w:lineRule="auto"/>
+              <w:ind w:left="429" w:right="116"/>
+              <w:jc w:val="both"/>
+              <w:rPr>
+                <w:rFonts w:eastAsia="Tahoma" w:asciiTheme="majorHAnsi" w:hAnsiTheme="majorHAnsi" w:cstheme="minorHAnsi"/>
+                <w:color w:val="000000"/>
+                <w:sz w:val="6"/>
+              </w:rPr>
+            </w:pPr>
+          </w:p>
+        </w:tc>
+        <w:tc>
+          <w:tcPr>
+            <w:tcW w:w="8555" w:type="dxa"/>
+          </w:tcPr>
           <w:p>
             <w:pPr>
               <w:spacing w:after="0" w:line="240" w:lineRule="auto"/>
@@ -7129,7 +7340,7 @@
 </file>
 
 <file path=customXml/item2.xml><?xml version="1.0" encoding="utf-8"?>
-<b:Sources xmlns="http://schemas.openxmlformats.org/officeDocument/2006/bibliography" xmlns:b="http://schemas.openxmlformats.org/officeDocument/2006/bibliography" SelectedStyle="\APASixthEditionOfficeOnline.xsl" Version="6" StyleName="APA"/>
+<b:Sources xmlns:b="http://schemas.openxmlformats.org/officeDocument/2006/bibliography" xmlns="http://schemas.openxmlformats.org/officeDocument/2006/bibliography" StyleName="APA" SelectedStyle="\APASixthEditionOfficeOnline.xsl" Version="6"/>
 </file>
 
 <file path=customXml/itemProps1.xml><?xml version="1.0" encoding="utf-8"?>

</xml_diff>